<commit_message>
inclusione angular e jquery
</commit_message>
<xml_diff>
--- a/Istruzioni.docx
+++ b/Istruzioni.docx
@@ -1,7 +1,12 @@
 
 <file path=word/document.xml><?xml version="1.0" encoding="utf-8"?>
-<w:document xmlns:wpc="http://schemas.microsoft.com/office/word/2010/wordprocessingCanvas" xmlns:cx="http://schemas.microsoft.com/office/drawing/2014/chartex" xmlns:mc="http://schemas.openxmlformats.org/markup-compatibility/2006" xmlns:o="urn:schemas-microsoft-com:office:office" xmlns:r="http://schemas.openxmlformats.org/officeDocument/2006/relationships" xmlns:m="http://schemas.openxmlformats.org/officeDocument/2006/math" xmlns:v="urn:schemas-microsoft-com:vml" xmlns:wp14="http://schemas.microsoft.com/office/word/2010/wordprocessingDrawing" xmlns:wp="http://schemas.openxmlformats.org/drawingml/2006/wordprocessingDrawing" xmlns:w10="urn:schemas-microsoft-com:office:word" xmlns:w="http://schemas.openxmlformats.org/wordprocessingml/2006/main" xmlns:w14="http://schemas.microsoft.com/office/word/2010/wordml" xmlns:w15="http://schemas.microsoft.com/office/word/2012/wordml" xmlns:w16se="http://schemas.microsoft.com/office/word/2015/wordml/symex" xmlns:wpg="http://schemas.microsoft.com/office/word/2010/wordprocessingGroup" xmlns:wpi="http://schemas.microsoft.com/office/word/2010/wordprocessingInk" xmlns:wne="http://schemas.microsoft.com/office/word/2006/wordml" xmlns:wps="http://schemas.microsoft.com/office/word/2010/wordprocessingShape" mc:Ignorable="w14 w15 w16se wp14">
+<w:document xmlns:wpc="http://schemas.microsoft.com/office/word/2010/wordprocessingCanvas" xmlns:cx="http://schemas.microsoft.com/office/drawing/2014/chartex" xmlns:cx1="http://schemas.microsoft.com/office/drawing/2015/9/8/chartex" xmlns:cx2="http://schemas.microsoft.com/office/drawing/2015/10/21/chartex" xmlns:cx3="http://schemas.microsoft.com/office/drawing/2016/5/9/chartex" xmlns:cx4="http://schemas.microsoft.com/office/drawing/2016/5/10/chartex" xmlns:cx5="http://schemas.microsoft.com/office/drawing/2016/5/11/chartex" xmlns:cx6="http://schemas.microsoft.com/office/drawing/2016/5/12/chartex" xmlns:cx7="http://schemas.microsoft.com/office/drawing/2016/5/13/chartex" xmlns:cx8="http://schemas.microsoft.com/office/drawing/2016/5/14/chartex" xmlns:mc="http://schemas.openxmlformats.org/markup-compatibility/2006" xmlns:aink="http://schemas.microsoft.com/office/drawing/2016/ink" xmlns:am3d="http://schemas.microsoft.com/office/drawing/2017/model3d" xmlns:o="urn:schemas-microsoft-com:office:office" xmlns:r="http://schemas.openxmlformats.org/officeDocument/2006/relationships" xmlns:m="http://schemas.openxmlformats.org/officeDocument/2006/math" xmlns:v="urn:schemas-microsoft-com:vml" xmlns:wp14="http://schemas.microsoft.com/office/word/2010/wordprocessingDrawing" xmlns:wp="http://schemas.openxmlformats.org/drawingml/2006/wordprocessingDrawing" xmlns:w10="urn:schemas-microsoft-com:office:word" xmlns:w="http://schemas.openxmlformats.org/wordprocessingml/2006/main" xmlns:w14="http://schemas.microsoft.com/office/word/2010/wordml" xmlns:w15="http://schemas.microsoft.com/office/word/2012/wordml" xmlns:w16cid="http://schemas.microsoft.com/office/word/2016/wordml/cid" xmlns:w16se="http://schemas.microsoft.com/office/word/2015/wordml/symex" xmlns:wpg="http://schemas.microsoft.com/office/word/2010/wordprocessingGroup" xmlns:wpi="http://schemas.microsoft.com/office/word/2010/wordprocessingInk" xmlns:wne="http://schemas.microsoft.com/office/word/2006/wordml" xmlns:wps="http://schemas.microsoft.com/office/word/2010/wordprocessingShape" mc:Ignorable="w14 w15 w16se w16cid wp14">
   <w:body>
+    <w:p>
+      <w:r>
+        <w:t>Angular libs</w:t>
+      </w:r>
+    </w:p>
     <w:p>
       <w:r>
         <w:pict>
@@ -24,7 +29,7 @@
             <v:path o:extrusionok="f" gradientshapeok="t" o:connecttype="rect"/>
             <o:lock v:ext="edit" aspectratio="t"/>
           </v:shapetype>
-          <v:shape id="_x0000_i1025" type="#_x0000_t75" style="width:481.2pt;height:270.6pt">
+          <v:shape id="_x0000_i1025" type="#_x0000_t75" style="width:481.5pt;height:271pt">
             <v:imagedata r:id="rId4" o:title="Cattura"/>
           </v:shape>
         </w:pict>
@@ -206,6 +211,436 @@
           </wp:inline>
         </w:drawing>
       </w:r>
+    </w:p>
+    <w:p>
+      <w:r>
+        <w:t>Tomcat8</w:t>
+      </w:r>
+    </w:p>
+    <w:p>
+      <w:r>
+        <w:rPr>
+          <w:noProof/>
+        </w:rPr>
+        <w:drawing>
+          <wp:inline distT="0" distB="0" distL="0" distR="0" wp14:anchorId="4F20385F" wp14:editId="47BFBC43">
+            <wp:extent cx="6120130" cy="3441065"/>
+            <wp:effectExtent l="0" t="0" r="0" b="6985"/>
+            <wp:docPr id="3" name="Picture 3"/>
+            <wp:cNvGraphicFramePr>
+              <a:graphicFrameLocks xmlns:a="http://schemas.openxmlformats.org/drawingml/2006/main" noChangeAspect="1"/>
+            </wp:cNvGraphicFramePr>
+            <a:graphic xmlns:a="http://schemas.openxmlformats.org/drawingml/2006/main">
+              <a:graphicData uri="http://schemas.openxmlformats.org/drawingml/2006/picture">
+                <pic:pic xmlns:pic="http://schemas.openxmlformats.org/drawingml/2006/picture">
+                  <pic:nvPicPr>
+                    <pic:cNvPr id="1" name=""/>
+                    <pic:cNvPicPr/>
+                  </pic:nvPicPr>
+                  <pic:blipFill>
+                    <a:blip r:embed="rId9"/>
+                    <a:stretch>
+                      <a:fillRect/>
+                    </a:stretch>
+                  </pic:blipFill>
+                  <pic:spPr>
+                    <a:xfrm>
+                      <a:off x="0" y="0"/>
+                      <a:ext cx="6120130" cy="3441065"/>
+                    </a:xfrm>
+                    <a:prstGeom prst="rect">
+                      <a:avLst/>
+                    </a:prstGeom>
+                  </pic:spPr>
+                </pic:pic>
+              </a:graphicData>
+            </a:graphic>
+          </wp:inline>
+        </w:drawing>
+      </w:r>
+    </w:p>
+    <w:p>
+      <w:r>
+        <w:rPr>
+          <w:noProof/>
+        </w:rPr>
+        <w:lastRenderedPageBreak/>
+        <w:drawing>
+          <wp:inline distT="0" distB="0" distL="0" distR="0" wp14:anchorId="3DDBA4FF" wp14:editId="1FEA75C8">
+            <wp:extent cx="6120130" cy="3441065"/>
+            <wp:effectExtent l="0" t="0" r="0" b="6985"/>
+            <wp:docPr id="4" name="Picture 4"/>
+            <wp:cNvGraphicFramePr>
+              <a:graphicFrameLocks xmlns:a="http://schemas.openxmlformats.org/drawingml/2006/main" noChangeAspect="1"/>
+            </wp:cNvGraphicFramePr>
+            <a:graphic xmlns:a="http://schemas.openxmlformats.org/drawingml/2006/main">
+              <a:graphicData uri="http://schemas.openxmlformats.org/drawingml/2006/picture">
+                <pic:pic xmlns:pic="http://schemas.openxmlformats.org/drawingml/2006/picture">
+                  <pic:nvPicPr>
+                    <pic:cNvPr id="1" name=""/>
+                    <pic:cNvPicPr/>
+                  </pic:nvPicPr>
+                  <pic:blipFill>
+                    <a:blip r:embed="rId10"/>
+                    <a:stretch>
+                      <a:fillRect/>
+                    </a:stretch>
+                  </pic:blipFill>
+                  <pic:spPr>
+                    <a:xfrm>
+                      <a:off x="0" y="0"/>
+                      <a:ext cx="6120130" cy="3441065"/>
+                    </a:xfrm>
+                    <a:prstGeom prst="rect">
+                      <a:avLst/>
+                    </a:prstGeom>
+                  </pic:spPr>
+                </pic:pic>
+              </a:graphicData>
+            </a:graphic>
+          </wp:inline>
+        </w:drawing>
+      </w:r>
+    </w:p>
+    <w:p>
+      <w:r>
+        <w:rPr>
+          <w:noProof/>
+        </w:rPr>
+        <w:drawing>
+          <wp:inline distT="0" distB="0" distL="0" distR="0" wp14:anchorId="705F1BA3" wp14:editId="699CD30E">
+            <wp:extent cx="6120130" cy="3441065"/>
+            <wp:effectExtent l="0" t="0" r="0" b="6985"/>
+            <wp:docPr id="5" name="Picture 5"/>
+            <wp:cNvGraphicFramePr>
+              <a:graphicFrameLocks xmlns:a="http://schemas.openxmlformats.org/drawingml/2006/main" noChangeAspect="1"/>
+            </wp:cNvGraphicFramePr>
+            <a:graphic xmlns:a="http://schemas.openxmlformats.org/drawingml/2006/main">
+              <a:graphicData uri="http://schemas.openxmlformats.org/drawingml/2006/picture">
+                <pic:pic xmlns:pic="http://schemas.openxmlformats.org/drawingml/2006/picture">
+                  <pic:nvPicPr>
+                    <pic:cNvPr id="1" name=""/>
+                    <pic:cNvPicPr/>
+                  </pic:nvPicPr>
+                  <pic:blipFill>
+                    <a:blip r:embed="rId11"/>
+                    <a:stretch>
+                      <a:fillRect/>
+                    </a:stretch>
+                  </pic:blipFill>
+                  <pic:spPr>
+                    <a:xfrm>
+                      <a:off x="0" y="0"/>
+                      <a:ext cx="6120130" cy="3441065"/>
+                    </a:xfrm>
+                    <a:prstGeom prst="rect">
+                      <a:avLst/>
+                    </a:prstGeom>
+                  </pic:spPr>
+                </pic:pic>
+              </a:graphicData>
+            </a:graphic>
+          </wp:inline>
+        </w:drawing>
+      </w:r>
+    </w:p>
+    <w:p>
+      <w:r>
+        <w:rPr>
+          <w:noProof/>
+        </w:rPr>
+        <w:lastRenderedPageBreak/>
+        <w:drawing>
+          <wp:inline distT="0" distB="0" distL="0" distR="0" wp14:anchorId="3818AC5F" wp14:editId="20DA7B95">
+            <wp:extent cx="6120130" cy="3441065"/>
+            <wp:effectExtent l="0" t="0" r="0" b="6985"/>
+            <wp:docPr id="8" name="Picture 8"/>
+            <wp:cNvGraphicFramePr>
+              <a:graphicFrameLocks xmlns:a="http://schemas.openxmlformats.org/drawingml/2006/main" noChangeAspect="1"/>
+            </wp:cNvGraphicFramePr>
+            <a:graphic xmlns:a="http://schemas.openxmlformats.org/drawingml/2006/main">
+              <a:graphicData uri="http://schemas.openxmlformats.org/drawingml/2006/picture">
+                <pic:pic xmlns:pic="http://schemas.openxmlformats.org/drawingml/2006/picture">
+                  <pic:nvPicPr>
+                    <pic:cNvPr id="1" name=""/>
+                    <pic:cNvPicPr/>
+                  </pic:nvPicPr>
+                  <pic:blipFill>
+                    <a:blip r:embed="rId12"/>
+                    <a:stretch>
+                      <a:fillRect/>
+                    </a:stretch>
+                  </pic:blipFill>
+                  <pic:spPr>
+                    <a:xfrm>
+                      <a:off x="0" y="0"/>
+                      <a:ext cx="6120130" cy="3441065"/>
+                    </a:xfrm>
+                    <a:prstGeom prst="rect">
+                      <a:avLst/>
+                    </a:prstGeom>
+                  </pic:spPr>
+                </pic:pic>
+              </a:graphicData>
+            </a:graphic>
+          </wp:inline>
+        </w:drawing>
+      </w:r>
+    </w:p>
+    <w:p>
+      <w:r>
+        <w:rPr>
+          <w:noProof/>
+        </w:rPr>
+        <w:drawing>
+          <wp:inline distT="0" distB="0" distL="0" distR="0" wp14:anchorId="230A2929" wp14:editId="6812619B">
+            <wp:extent cx="6120130" cy="3441065"/>
+            <wp:effectExtent l="0" t="0" r="0" b="6985"/>
+            <wp:docPr id="9" name="Picture 9"/>
+            <wp:cNvGraphicFramePr>
+              <a:graphicFrameLocks xmlns:a="http://schemas.openxmlformats.org/drawingml/2006/main" noChangeAspect="1"/>
+            </wp:cNvGraphicFramePr>
+            <a:graphic xmlns:a="http://schemas.openxmlformats.org/drawingml/2006/main">
+              <a:graphicData uri="http://schemas.openxmlformats.org/drawingml/2006/picture">
+                <pic:pic xmlns:pic="http://schemas.openxmlformats.org/drawingml/2006/picture">
+                  <pic:nvPicPr>
+                    <pic:cNvPr id="1" name=""/>
+                    <pic:cNvPicPr/>
+                  </pic:nvPicPr>
+                  <pic:blipFill>
+                    <a:blip r:embed="rId13"/>
+                    <a:stretch>
+                      <a:fillRect/>
+                    </a:stretch>
+                  </pic:blipFill>
+                  <pic:spPr>
+                    <a:xfrm>
+                      <a:off x="0" y="0"/>
+                      <a:ext cx="6120130" cy="3441065"/>
+                    </a:xfrm>
+                    <a:prstGeom prst="rect">
+                      <a:avLst/>
+                    </a:prstGeom>
+                  </pic:spPr>
+                </pic:pic>
+              </a:graphicData>
+            </a:graphic>
+          </wp:inline>
+        </w:drawing>
+      </w:r>
+    </w:p>
+    <w:p>
+      <w:r>
+        <w:rPr>
+          <w:noProof/>
+        </w:rPr>
+        <w:lastRenderedPageBreak/>
+        <w:drawing>
+          <wp:inline distT="0" distB="0" distL="0" distR="0" wp14:anchorId="471B2DF8" wp14:editId="38D66767">
+            <wp:extent cx="6120130" cy="3441065"/>
+            <wp:effectExtent l="0" t="0" r="0" b="6985"/>
+            <wp:docPr id="10" name="Picture 10"/>
+            <wp:cNvGraphicFramePr>
+              <a:graphicFrameLocks xmlns:a="http://schemas.openxmlformats.org/drawingml/2006/main" noChangeAspect="1"/>
+            </wp:cNvGraphicFramePr>
+            <a:graphic xmlns:a="http://schemas.openxmlformats.org/drawingml/2006/main">
+              <a:graphicData uri="http://schemas.openxmlformats.org/drawingml/2006/picture">
+                <pic:pic xmlns:pic="http://schemas.openxmlformats.org/drawingml/2006/picture">
+                  <pic:nvPicPr>
+                    <pic:cNvPr id="1" name=""/>
+                    <pic:cNvPicPr/>
+                  </pic:nvPicPr>
+                  <pic:blipFill>
+                    <a:blip r:embed="rId14"/>
+                    <a:stretch>
+                      <a:fillRect/>
+                    </a:stretch>
+                  </pic:blipFill>
+                  <pic:spPr>
+                    <a:xfrm>
+                      <a:off x="0" y="0"/>
+                      <a:ext cx="6120130" cy="3441065"/>
+                    </a:xfrm>
+                    <a:prstGeom prst="rect">
+                      <a:avLst/>
+                    </a:prstGeom>
+                  </pic:spPr>
+                </pic:pic>
+              </a:graphicData>
+            </a:graphic>
+          </wp:inline>
+        </w:drawing>
+      </w:r>
+    </w:p>
+    <w:p>
+      <w:r>
+        <w:rPr>
+          <w:noProof/>
+        </w:rPr>
+        <w:drawing>
+          <wp:inline distT="0" distB="0" distL="0" distR="0" wp14:anchorId="3107FC9D" wp14:editId="237CC883">
+            <wp:extent cx="6120130" cy="3441065"/>
+            <wp:effectExtent l="0" t="0" r="0" b="6985"/>
+            <wp:docPr id="11" name="Picture 11"/>
+            <wp:cNvGraphicFramePr>
+              <a:graphicFrameLocks xmlns:a="http://schemas.openxmlformats.org/drawingml/2006/main" noChangeAspect="1"/>
+            </wp:cNvGraphicFramePr>
+            <a:graphic xmlns:a="http://schemas.openxmlformats.org/drawingml/2006/main">
+              <a:graphicData uri="http://schemas.openxmlformats.org/drawingml/2006/picture">
+                <pic:pic xmlns:pic="http://schemas.openxmlformats.org/drawingml/2006/picture">
+                  <pic:nvPicPr>
+                    <pic:cNvPr id="1" name=""/>
+                    <pic:cNvPicPr/>
+                  </pic:nvPicPr>
+                  <pic:blipFill>
+                    <a:blip r:embed="rId15"/>
+                    <a:stretch>
+                      <a:fillRect/>
+                    </a:stretch>
+                  </pic:blipFill>
+                  <pic:spPr>
+                    <a:xfrm>
+                      <a:off x="0" y="0"/>
+                      <a:ext cx="6120130" cy="3441065"/>
+                    </a:xfrm>
+                    <a:prstGeom prst="rect">
+                      <a:avLst/>
+                    </a:prstGeom>
+                  </pic:spPr>
+                </pic:pic>
+              </a:graphicData>
+            </a:graphic>
+          </wp:inline>
+        </w:drawing>
+      </w:r>
+    </w:p>
+    <w:p>
+      <w:r>
+        <w:rPr>
+          <w:noProof/>
+        </w:rPr>
+        <w:lastRenderedPageBreak/>
+        <w:drawing>
+          <wp:inline distT="0" distB="0" distL="0" distR="0" wp14:anchorId="68613EC8" wp14:editId="1F1289EB">
+            <wp:extent cx="6120130" cy="3441065"/>
+            <wp:effectExtent l="0" t="0" r="0" b="6985"/>
+            <wp:docPr id="13" name="Picture 13"/>
+            <wp:cNvGraphicFramePr>
+              <a:graphicFrameLocks xmlns:a="http://schemas.openxmlformats.org/drawingml/2006/main" noChangeAspect="1"/>
+            </wp:cNvGraphicFramePr>
+            <a:graphic xmlns:a="http://schemas.openxmlformats.org/drawingml/2006/main">
+              <a:graphicData uri="http://schemas.openxmlformats.org/drawingml/2006/picture">
+                <pic:pic xmlns:pic="http://schemas.openxmlformats.org/drawingml/2006/picture">
+                  <pic:nvPicPr>
+                    <pic:cNvPr id="1" name=""/>
+                    <pic:cNvPicPr/>
+                  </pic:nvPicPr>
+                  <pic:blipFill>
+                    <a:blip r:embed="rId16"/>
+                    <a:stretch>
+                      <a:fillRect/>
+                    </a:stretch>
+                  </pic:blipFill>
+                  <pic:spPr>
+                    <a:xfrm>
+                      <a:off x="0" y="0"/>
+                      <a:ext cx="6120130" cy="3441065"/>
+                    </a:xfrm>
+                    <a:prstGeom prst="rect">
+                      <a:avLst/>
+                    </a:prstGeom>
+                  </pic:spPr>
+                </pic:pic>
+              </a:graphicData>
+            </a:graphic>
+          </wp:inline>
+        </w:drawing>
+      </w:r>
+    </w:p>
+    <w:p>
+      <w:r>
+        <w:rPr>
+          <w:noProof/>
+        </w:rPr>
+        <w:drawing>
+          <wp:inline distT="0" distB="0" distL="0" distR="0" wp14:anchorId="0D2BBFAA" wp14:editId="79C1C441">
+            <wp:extent cx="6120130" cy="3441065"/>
+            <wp:effectExtent l="0" t="0" r="0" b="6985"/>
+            <wp:docPr id="14" name="Picture 14"/>
+            <wp:cNvGraphicFramePr>
+              <a:graphicFrameLocks xmlns:a="http://schemas.openxmlformats.org/drawingml/2006/main" noChangeAspect="1"/>
+            </wp:cNvGraphicFramePr>
+            <a:graphic xmlns:a="http://schemas.openxmlformats.org/drawingml/2006/main">
+              <a:graphicData uri="http://schemas.openxmlformats.org/drawingml/2006/picture">
+                <pic:pic xmlns:pic="http://schemas.openxmlformats.org/drawingml/2006/picture">
+                  <pic:nvPicPr>
+                    <pic:cNvPr id="1" name=""/>
+                    <pic:cNvPicPr/>
+                  </pic:nvPicPr>
+                  <pic:blipFill>
+                    <a:blip r:embed="rId17"/>
+                    <a:stretch>
+                      <a:fillRect/>
+                    </a:stretch>
+                  </pic:blipFill>
+                  <pic:spPr>
+                    <a:xfrm>
+                      <a:off x="0" y="0"/>
+                      <a:ext cx="6120130" cy="3441065"/>
+                    </a:xfrm>
+                    <a:prstGeom prst="rect">
+                      <a:avLst/>
+                    </a:prstGeom>
+                  </pic:spPr>
+                </pic:pic>
+              </a:graphicData>
+            </a:graphic>
+          </wp:inline>
+        </w:drawing>
+      </w:r>
+    </w:p>
+    <w:p>
+      <w:r>
+        <w:rPr>
+          <w:noProof/>
+        </w:rPr>
+        <w:lastRenderedPageBreak/>
+        <w:drawing>
+          <wp:inline distT="0" distB="0" distL="0" distR="0" wp14:anchorId="4F01AD60" wp14:editId="199720F8">
+            <wp:extent cx="6120130" cy="3441065"/>
+            <wp:effectExtent l="0" t="0" r="0" b="6985"/>
+            <wp:docPr id="15" name="Picture 15"/>
+            <wp:cNvGraphicFramePr>
+              <a:graphicFrameLocks xmlns:a="http://schemas.openxmlformats.org/drawingml/2006/main" noChangeAspect="1"/>
+            </wp:cNvGraphicFramePr>
+            <a:graphic xmlns:a="http://schemas.openxmlformats.org/drawingml/2006/main">
+              <a:graphicData uri="http://schemas.openxmlformats.org/drawingml/2006/picture">
+                <pic:pic xmlns:pic="http://schemas.openxmlformats.org/drawingml/2006/picture">
+                  <pic:nvPicPr>
+                    <pic:cNvPr id="1" name=""/>
+                    <pic:cNvPicPr/>
+                  </pic:nvPicPr>
+                  <pic:blipFill>
+                    <a:blip r:embed="rId18"/>
+                    <a:stretch>
+                      <a:fillRect/>
+                    </a:stretch>
+                  </pic:blipFill>
+                  <pic:spPr>
+                    <a:xfrm>
+                      <a:off x="0" y="0"/>
+                      <a:ext cx="6120130" cy="3441065"/>
+                    </a:xfrm>
+                    <a:prstGeom prst="rect">
+                      <a:avLst/>
+                    </a:prstGeom>
+                  </pic:spPr>
+                </pic:pic>
+              </a:graphicData>
+            </a:graphic>
+          </wp:inline>
+        </w:drawing>
+      </w:r>
       <w:bookmarkStart w:id="0" w:name="_GoBack"/>
       <w:bookmarkEnd w:id="0"/>
     </w:p>
@@ -220,7 +655,7 @@
 </file>
 
 <file path=word/styles.xml><?xml version="1.0" encoding="utf-8"?>
-<w:styles xmlns:mc="http://schemas.openxmlformats.org/markup-compatibility/2006" xmlns:r="http://schemas.openxmlformats.org/officeDocument/2006/relationships" xmlns:w="http://schemas.openxmlformats.org/wordprocessingml/2006/main" xmlns:w14="http://schemas.microsoft.com/office/word/2010/wordml" xmlns:w15="http://schemas.microsoft.com/office/word/2012/wordml" xmlns:w16se="http://schemas.microsoft.com/office/word/2015/wordml/symex" mc:Ignorable="w14 w15 w16se">
+<w:styles xmlns:mc="http://schemas.openxmlformats.org/markup-compatibility/2006" xmlns:r="http://schemas.openxmlformats.org/officeDocument/2006/relationships" xmlns:w="http://schemas.openxmlformats.org/wordprocessingml/2006/main" xmlns:w14="http://schemas.microsoft.com/office/word/2010/wordml" xmlns:w15="http://schemas.microsoft.com/office/word/2012/wordml" xmlns:w16cid="http://schemas.microsoft.com/office/word/2016/wordml/cid" xmlns:w16se="http://schemas.microsoft.com/office/word/2015/wordml/symex" mc:Ignorable="w14 w15 w16se w16cid">
   <w:docDefaults>
     <w:rPrDefault>
       <w:rPr>
@@ -236,7 +671,7 @@
       </w:pPr>
     </w:pPrDefault>
   </w:docDefaults>
-  <w:latentStyles w:defLockedState="0" w:defUIPriority="99" w:defSemiHidden="0" w:defUnhideWhenUsed="0" w:defQFormat="0" w:count="371">
+  <w:latentStyles w:defLockedState="0" w:defUIPriority="99" w:defSemiHidden="0" w:defUnhideWhenUsed="0" w:defQFormat="0" w:count="375">
     <w:lsdException w:name="Normal" w:uiPriority="0" w:qFormat="1"/>
     <w:lsdException w:name="heading 1" w:uiPriority="9" w:qFormat="1"/>
     <w:lsdException w:name="heading 2" w:semiHidden="1" w:uiPriority="9" w:unhideWhenUsed="1" w:qFormat="1"/>
@@ -342,7 +777,6 @@
     <w:lsdException w:name="HTML Sample" w:semiHidden="1" w:unhideWhenUsed="1"/>
     <w:lsdException w:name="HTML Typewriter" w:semiHidden="1" w:unhideWhenUsed="1"/>
     <w:lsdException w:name="HTML Variable" w:semiHidden="1" w:unhideWhenUsed="1"/>
-    <w:lsdException w:name="Normal Table" w:semiHidden="1" w:unhideWhenUsed="1"/>
     <w:lsdException w:name="annotation subject" w:semiHidden="1" w:unhideWhenUsed="1"/>
     <w:lsdException w:name="No List" w:semiHidden="1" w:unhideWhenUsed="1"/>
     <w:lsdException w:name="Outline List 1" w:semiHidden="1" w:unhideWhenUsed="1"/>
@@ -386,10 +820,8 @@
     <w:lsdException w:name="Table Elegant" w:semiHidden="1" w:unhideWhenUsed="1"/>
     <w:lsdException w:name="Table Professional" w:semiHidden="1" w:unhideWhenUsed="1"/>
     <w:lsdException w:name="Table Subtle 1" w:semiHidden="1" w:unhideWhenUsed="1"/>
-    <w:lsdException w:name="Table Subtle 2" w:semiHidden="1" w:unhideWhenUsed="1"/>
     <w:lsdException w:name="Table Web 1" w:semiHidden="1" w:unhideWhenUsed="1"/>
     <w:lsdException w:name="Table Web 2" w:semiHidden="1" w:unhideWhenUsed="1"/>
-    <w:lsdException w:name="Table Web 3" w:semiHidden="1" w:unhideWhenUsed="1"/>
     <w:lsdException w:name="Balloon Text" w:semiHidden="1" w:unhideWhenUsed="1"/>
     <w:lsdException w:name="Table Grid" w:uiPriority="39"/>
     <w:lsdException w:name="Table Theme" w:semiHidden="1" w:unhideWhenUsed="1"/>
@@ -608,18 +1040,22 @@
     <w:lsdException w:name="List Table 5 Dark Accent 6" w:uiPriority="50"/>
     <w:lsdException w:name="List Table 6 Colorful Accent 6" w:uiPriority="51"/>
     <w:lsdException w:name="List Table 7 Colorful Accent 6" w:uiPriority="52"/>
+    <w:lsdException w:name="Mention" w:semiHidden="1" w:unhideWhenUsed="1"/>
+    <w:lsdException w:name="Smart Hyperlink" w:semiHidden="1" w:unhideWhenUsed="1"/>
+    <w:lsdException w:name="Hashtag" w:semiHidden="1" w:unhideWhenUsed="1"/>
+    <w:lsdException w:name="Unresolved Mention" w:semiHidden="1" w:unhideWhenUsed="1"/>
   </w:latentStyles>
-  <w:style w:type="paragraph" w:default="1" w:styleId="Normale">
+  <w:style w:type="paragraph" w:default="1" w:styleId="Normal">
     <w:name w:val="Normal"/>
     <w:qFormat/>
   </w:style>
-  <w:style w:type="character" w:default="1" w:styleId="Carpredefinitoparagrafo">
+  <w:style w:type="character" w:default="1" w:styleId="DefaultParagraphFont">
     <w:name w:val="Default Paragraph Font"/>
     <w:uiPriority w:val="1"/>
     <w:semiHidden/>
     <w:unhideWhenUsed/>
   </w:style>
-  <w:style w:type="table" w:default="1" w:styleId="Tabellanormale">
+  <w:style w:type="table" w:default="1" w:styleId="TableNormal">
     <w:name w:val="Normal Table"/>
     <w:uiPriority w:val="99"/>
     <w:semiHidden/>
@@ -634,7 +1070,7 @@
       </w:tblCellMar>
     </w:tblPr>
   </w:style>
-  <w:style w:type="numbering" w:default="1" w:styleId="Nessunelenco">
+  <w:style w:type="numbering" w:default="1" w:styleId="NoList">
     <w:name w:val="No List"/>
     <w:uiPriority w:val="99"/>
     <w:semiHidden/>

</xml_diff>